<commit_message>
Final touches for turn-in ppt and paper
Final touches for turn-in ppt and paper
</commit_message>
<xml_diff>
--- a/Research Paper/StudyOfDistanceEditingAlgorithms.docx
+++ b/Research Paper/StudyOfDistanceEditingAlgorithms.docx
@@ -3476,9 +3476,9 @@
           <w:noProof/>
         </w:rPr>
         <w:drawing>
-          <wp:inline distT="0" distB="0" distL="0" distR="0" wp14:anchorId="14C52452" wp14:editId="6ED2E588">
-            <wp:extent cx="3200400" cy="2011680"/>
-            <wp:effectExtent l="0" t="0" r="0" b="7620"/>
+          <wp:inline distT="0" distB="0" distL="0" distR="0" wp14:anchorId="14C52452" wp14:editId="4F03EDE9">
+            <wp:extent cx="3200400" cy="1895475"/>
+            <wp:effectExtent l="0" t="0" r="19050" b="9525"/>
             <wp:docPr id="3" name="Chart 3"/>
             <wp:cNvGraphicFramePr/>
             <a:graphic xmlns:a="http://schemas.openxmlformats.org/drawingml/2006/main">
@@ -3538,9 +3538,9 @@
           <w:noProof/>
         </w:rPr>
         <w:drawing>
-          <wp:inline distT="0" distB="0" distL="0" distR="0" wp14:anchorId="43A03E5A" wp14:editId="343C0F02">
-            <wp:extent cx="3200400" cy="2720340"/>
-            <wp:effectExtent l="0" t="0" r="0" b="3810"/>
+          <wp:inline distT="0" distB="0" distL="0" distR="0" wp14:anchorId="43A03E5A" wp14:editId="5E921286">
+            <wp:extent cx="3200400" cy="2524125"/>
+            <wp:effectExtent l="0" t="0" r="19050" b="9525"/>
             <wp:docPr id="4" name="Chart 4"/>
             <wp:cNvGraphicFramePr/>
             <a:graphic xmlns:a="http://schemas.openxmlformats.org/drawingml/2006/main">
@@ -3565,11 +3565,11 @@
         <w:t xml:space="preserve">When using the created files which are smaller than the Emily Dickinson poem, the two algorithms appear to return similar results. For instance, Levenshtein’s Distance shows that files one and five are an exact match, as does the Hunt-McIlroy. We know that is true.  </w:t>
       </w:r>
       <w:r>
-        <w:t xml:space="preserve">Conversely, Levenshtein’s could be </w:t>
+        <w:t xml:space="preserve">Conversely, Levenshtein’s could be interpreted to show that files one to three and three to five have the most changes between the two files. Hunt-McIlroy </w:t>
       </w:r>
       <w:r>
         <w:lastRenderedPageBreak/>
-        <w:t xml:space="preserve">interpreted to show that files one to three and three to five have the most changes between the two files. Hunt-McIlroy also can be interpreted in the same manner. Logically, since one and five are identical files, then file three has the least in common with either of them. This is in fact, correct. </w:t>
+        <w:t xml:space="preserve">also can be interpreted in the same manner. Logically, since one and five are identical files, then file three has the least in common with either of them. This is in fact, correct. </w:t>
       </w:r>
     </w:p>
     <w:p>
@@ -3609,9 +3609,9 @@
           <w:noProof/>
         </w:rPr>
         <w:drawing>
-          <wp:inline distT="0" distB="0" distL="0" distR="0" wp14:anchorId="5BD210FA" wp14:editId="5470BAD9">
-            <wp:extent cx="3200400" cy="1920240"/>
-            <wp:effectExtent l="0" t="0" r="0" b="3810"/>
+          <wp:inline distT="0" distB="0" distL="0" distR="0" wp14:anchorId="5BD210FA" wp14:editId="47BC3DAE">
+            <wp:extent cx="3200400" cy="1847850"/>
+            <wp:effectExtent l="0" t="0" r="19050" b="19050"/>
             <wp:docPr id="8" name="Chart 8"/>
             <wp:cNvGraphicFramePr/>
             <a:graphic xmlns:a="http://schemas.openxmlformats.org/drawingml/2006/main">
@@ -3666,15 +3666,7 @@
         <w:pStyle w:val="Heading2"/>
       </w:pPr>
       <w:r>
-        <w:t>Needleman-</w:t>
-      </w:r>
-      <w:proofErr w:type="spellStart"/>
-      <w:r>
-        <w:t>Wunsch</w:t>
-      </w:r>
-      <w:proofErr w:type="spellEnd"/>
-      <w:r>
-        <w:t xml:space="preserve"> Distance</w:t>
+        <w:t>Needleman-Wunsch Distance</w:t>
       </w:r>
     </w:p>
     <w:p>
@@ -3683,31 +3675,19 @@
       </w:pPr>
       <w:r>
         <w:tab/>
-        <w:t xml:space="preserve">Another string comparison method was developed by Saul B Needleman and Christian D </w:t>
-      </w:r>
-      <w:proofErr w:type="spellStart"/>
-      <w:r>
-        <w:t>Wunsch</w:t>
-      </w:r>
-      <w:proofErr w:type="spellEnd"/>
-      <w:r>
-        <w:t xml:space="preserve"> around 1970. This method has long been used in biometrics to find the best alignment of string sequences. In the article written by Arthur M. </w:t>
-      </w:r>
-      <w:proofErr w:type="spellStart"/>
-      <w:r>
-        <w:t>Lesk</w:t>
-      </w:r>
-      <w:proofErr w:type="spellEnd"/>
-      <w:r>
-        <w:t xml:space="preserve"> for Encyclopedia Britannica, he describes the Needleman-</w:t>
-      </w:r>
-      <w:proofErr w:type="spellStart"/>
-      <w:r>
-        <w:t>Wunsch</w:t>
-      </w:r>
-      <w:proofErr w:type="spellEnd"/>
-      <w:r>
-        <w:t xml:space="preserve"> method as an algorithm that divides the larger string into smaller subsets which, in turn, constructs the solution to larger problem.</w:t>
+        <w:t>Another string comparison method was developed by Saul B</w:t>
+      </w:r>
+      <w:r>
+        <w:t>.</w:t>
+      </w:r>
+      <w:r>
+        <w:t xml:space="preserve"> Needleman and Christian D</w:t>
+      </w:r>
+      <w:r>
+        <w:t>.</w:t>
+      </w:r>
+      <w:r>
+        <w:t xml:space="preserve"> Wunsch around 1970. This method has long been used in biometrics to find the best alignment of string sequences. In the article written by Arthur M. Lesk for Encyclopedia Britannica, he describes the Needleman-Wunsch method as an algorithm that divides the larger string into smaller subsets which, in turn, constructs the solution to larger problem.</w:t>
       </w:r>
     </w:p>
     <w:p>
@@ -3721,11 +3701,25 @@
       </w:pPr>
       <w:r>
         <w:tab/>
-        <w:t xml:space="preserve">Their algorithm is implemented by creating a grid based on the length of the strings. This grid of strings is then sequenced through each letter or symbol while making comparisons of the ASCII representation. These computations are the identified in this grid as either a match or a mismatch. Also, </w:t>
+        <w:t>Their algorithm is implemented by creating a grid based on the length of the strings. This grid of strings is then sequenced through each letter or symbol while making comparisons of the ASCII representation. These computations are the identified in this grid as either a match or a mismatch</w:t>
+      </w:r>
+      <w:r>
+        <w:t xml:space="preserve">. </w:t>
+      </w:r>
+    </w:p>
+    <w:p>
+      <w:pPr>
+        <w:jc w:val="both"/>
+      </w:pPr>
+      <w:r>
+        <w:tab/>
+      </w:r>
+      <w:r>
+        <w:t xml:space="preserve">Also, there is a way to allow identification of gaps in sequences, known as a gap penalty, which can vary depending on the length of inputs and expected differences. Finally, after </w:t>
       </w:r>
       <w:r>
         <w:lastRenderedPageBreak/>
-        <w:t>there is a way to allow identification of gaps in sequences, known as a gap penalty, which can vary depending on the length of inputs and expected differences. Finally, after the grid is computed, the alignment is traced back through the grid by way of recursion for the max separation distance of the set of strings.</w:t>
+        <w:t>the grid is computed, the alignment is traced back through the grid by way of recursion for the max separation distance of the set of strings.</w:t>
       </w:r>
     </w:p>
     <w:p>
@@ -3739,15 +3733,7 @@
       </w:pPr>
       <w:r>
         <w:tab/>
-        <w:t>The pseudo-code for Needleman-</w:t>
-      </w:r>
-      <w:proofErr w:type="spellStart"/>
-      <w:r>
-        <w:t>Wunsch</w:t>
-      </w:r>
-      <w:proofErr w:type="spellEnd"/>
-      <w:r>
-        <w:t xml:space="preserve"> is generated in two parts:  construction of the alignment matrix and the recursive logic to look at the alignment. First, we create the number of rows and columns of the matrix using the value of the possible decimal values of the ASCII table. Then we fill the matrix with by comparing the row number and column numbers for match/mismatch. An example could be where row 1 and column 1 are equal in the numeric value identifying the headers, so this would be a match. Whereas, row 1 and column 2 have different numeric values identifying the headers, so this would be a mismatch. The pseudo code for this first part is:</w:t>
+        <w:t>The pseudo-code for Needleman-Wunsch is generated in two parts:  construction of the alignment matrix and the recursive logic to look at the alignment. First, we create the number of rows and columns of the matrix using the value of the possible decimal values of the ASCII table. Then we fill the matrix with by comparing the row number and column numbers for match/mismatch. An example could be where row 1 and column 1 are equal in the numeric value identifying the headers, so this would be a match. Whereas, row 1 and column 2 have different numeric values identifying the headers, so this would be a mismatch. The pseudo code for this first part is:</w:t>
       </w:r>
     </w:p>
     <w:p>
@@ -4322,7 +4308,6 @@
         <w:jc w:val="both"/>
       </w:pPr>
       <w:r>
-        <w:lastRenderedPageBreak/>
         <w:t xml:space="preserve">      {</w:t>
       </w:r>
     </w:p>
@@ -4384,6 +4369,7 @@
         <w:jc w:val="both"/>
       </w:pPr>
       <w:r>
+        <w:lastRenderedPageBreak/>
         <w:t xml:space="preserve">      }</w:t>
       </w:r>
     </w:p>
@@ -4800,68 +4786,26 @@
       </w:pPr>
       <w:r>
         <w:tab/>
-        <w:t xml:space="preserve">The </w:t>
-      </w:r>
-      <w:proofErr w:type="spellStart"/>
-      <w:r>
-        <w:t>Levenshtein’s</w:t>
-      </w:r>
-      <w:proofErr w:type="spellEnd"/>
-      <w:r>
-        <w:t xml:space="preserve"> Distance method and the Needleman-</w:t>
-      </w:r>
-      <w:proofErr w:type="spellStart"/>
-      <w:r>
-        <w:t>Wunsch</w:t>
-      </w:r>
-      <w:proofErr w:type="spellEnd"/>
-      <w:r>
-        <w:t xml:space="preserve"> are similar in several ways. Both traverse through the string to identify like characters. There are a few dissimilarities. One major difference is the global and local alignment sequences. </w:t>
-      </w:r>
-    </w:p>
-    <w:p>
-      <w:pPr>
-        <w:jc w:val="both"/>
-      </w:pPr>
-    </w:p>
-    <w:p>
-      <w:pPr>
-        <w:jc w:val="both"/>
-      </w:pPr>
-      <w:r>
-        <w:t xml:space="preserve">The results of the five file controlled dataset show similar results.  With the controlled test files in file 1 and file 5 having identical strings, both </w:t>
-      </w:r>
-      <w:proofErr w:type="spellStart"/>
-      <w:r>
-        <w:t>Levenschtein</w:t>
-      </w:r>
-      <w:proofErr w:type="spellEnd"/>
-      <w:r>
-        <w:t xml:space="preserve"> and Needleman-</w:t>
-      </w:r>
-      <w:proofErr w:type="spellStart"/>
-      <w:r>
-        <w:t>Wunsch</w:t>
-      </w:r>
-      <w:proofErr w:type="spellEnd"/>
-      <w:r>
-        <w:t xml:space="preserve"> identified these as such.  </w:t>
-      </w:r>
-      <w:proofErr w:type="spellStart"/>
-      <w:r>
-        <w:t>Levenshtein’s</w:t>
-      </w:r>
-      <w:proofErr w:type="spellEnd"/>
-      <w:r>
-        <w:t xml:space="preserve"> showing zero as the result and Needleman-</w:t>
-      </w:r>
-      <w:proofErr w:type="spellStart"/>
-      <w:r>
-        <w:t>Wunsch</w:t>
-      </w:r>
-      <w:proofErr w:type="spellEnd"/>
-      <w:r>
-        <w:t xml:space="preserve"> indicating the greatest number because of the addition of all the match characters with no penalties of mismatches or gaps. The graph below indicates the results.</w:t>
+        <w:t xml:space="preserve">The Levenshtein’s Distance method and the Needleman-Wunsch are similar in several ways. Both traverse through the string to identify like characters. There are a few dissimilarities. One major difference is the global and local alignment sequences. </w:t>
+      </w:r>
+    </w:p>
+    <w:p>
+      <w:pPr>
+        <w:jc w:val="both"/>
+      </w:pPr>
+    </w:p>
+    <w:p>
+      <w:pPr>
+        <w:jc w:val="both"/>
+      </w:pPr>
+      <w:r>
+        <w:t>The results of the five file controlled dataset show similar results.  With the controlled test files in file 1 and file 5 having</w:t>
+      </w:r>
+      <w:r>
+        <w:t xml:space="preserve"> identical strings, both Levens</w:t>
+      </w:r>
+      <w:r>
+        <w:t>htein and Needleman-Wunsch identified these as such.  Levenshtein’s showing zero as the result and Needleman-Wunsch indicating the greatest number because of the addition of all the match characters with no penalties of mismatches or gaps. The graph below indicates the results.</w:t>
       </w:r>
     </w:p>
     <w:p>
@@ -4874,9 +4818,9 @@
         </w:rPr>
         <w:lastRenderedPageBreak/>
         <w:drawing>
-          <wp:inline distT="0" distB="0" distL="0" distR="0" wp14:anchorId="6F7B1320" wp14:editId="5F99959B">
-            <wp:extent cx="3200400" cy="2720340"/>
-            <wp:effectExtent l="0" t="0" r="19050" b="22860"/>
+          <wp:inline distT="0" distB="0" distL="0" distR="0" wp14:anchorId="6F7B1320" wp14:editId="7A9F2685">
+            <wp:extent cx="3200400" cy="2066925"/>
+            <wp:effectExtent l="0" t="0" r="19050" b="9525"/>
             <wp:docPr id="9" name="Chart 9"/>
             <wp:cNvGraphicFramePr/>
             <a:graphic xmlns:a="http://schemas.openxmlformats.org/drawingml/2006/main">
@@ -4915,14 +4859,15 @@
       <w:pPr>
         <w:jc w:val="both"/>
       </w:pPr>
+      <w:bookmarkStart w:id="1" w:name="_GoBack"/>
       <w:r>
         <w:rPr>
           <w:noProof/>
         </w:rPr>
         <w:drawing>
-          <wp:inline distT="0" distB="0" distL="0" distR="0" wp14:anchorId="220D3334" wp14:editId="6F7207D6">
-            <wp:extent cx="3200400" cy="1920240"/>
-            <wp:effectExtent l="0" t="0" r="19050" b="22860"/>
+          <wp:inline distT="0" distB="0" distL="0" distR="0" wp14:anchorId="220D3334" wp14:editId="79CA07EC">
+            <wp:extent cx="3200400" cy="1790700"/>
+            <wp:effectExtent l="0" t="0" r="19050" b="19050"/>
             <wp:docPr id="10" name="Chart 10"/>
             <wp:cNvGraphicFramePr/>
             <a:graphic xmlns:a="http://schemas.openxmlformats.org/drawingml/2006/main">
@@ -4933,6 +4878,7 @@
           </wp:inline>
         </w:drawing>
       </w:r>
+      <w:bookmarkEnd w:id="1"/>
     </w:p>
     <w:p>
       <w:pPr>
@@ -4946,29 +4892,14 @@
       <w:r>
         <w:t xml:space="preserve">As you will notice in </w:t>
       </w:r>
-      <w:proofErr w:type="gramStart"/>
-      <w:r>
-        <w:t>the  graph</w:t>
-      </w:r>
-      <w:proofErr w:type="gramEnd"/>
-      <w:r>
-        <w:t xml:space="preserve"> below, the </w:t>
-      </w:r>
-      <w:proofErr w:type="spellStart"/>
-      <w:r>
-        <w:t>Levenschtein’s</w:t>
-      </w:r>
-      <w:proofErr w:type="spellEnd"/>
-      <w:r>
-        <w:t xml:space="preserve"> Distance algorithm takes nearly half the time to run as compared to the Needleman-</w:t>
-      </w:r>
-      <w:proofErr w:type="spellStart"/>
-      <w:r>
-        <w:t>Wunsch</w:t>
-      </w:r>
-      <w:proofErr w:type="spellEnd"/>
-      <w:r>
-        <w:t xml:space="preserve"> when looking at a much smaller dataset that was created.</w:t>
+      <w:r>
+        <w:t>the graph</w:t>
+      </w:r>
+      <w:r>
+        <w:t xml:space="preserve"> below, the Levens</w:t>
+      </w:r>
+      <w:r>
+        <w:t>htein’s Distance algorithm takes nearly half the time to run as compared to the Needleman-Wunsch when looking at a much smaller dataset that was created.</w:t>
       </w:r>
     </w:p>
     <w:p>
@@ -4985,9 +4916,9 @@
           <w:noProof/>
         </w:rPr>
         <w:drawing>
-          <wp:inline distT="0" distB="0" distL="0" distR="0" wp14:anchorId="04A3948E" wp14:editId="1286D026">
-            <wp:extent cx="3200400" cy="1920240"/>
-            <wp:effectExtent l="0" t="0" r="19050" b="22860"/>
+          <wp:inline distT="0" distB="0" distL="0" distR="0" wp14:anchorId="04A3948E" wp14:editId="6C5286BC">
+            <wp:extent cx="3200400" cy="1752600"/>
+            <wp:effectExtent l="0" t="0" r="19050" b="19050"/>
             <wp:docPr id="11" name="Chart 11"/>
             <wp:cNvGraphicFramePr/>
             <a:graphic xmlns:a="http://schemas.openxmlformats.org/drawingml/2006/main">
@@ -5009,88 +4940,16 @@
         <w:jc w:val="both"/>
       </w:pPr>
       <w:r>
-        <w:t xml:space="preserve">While </w:t>
-      </w:r>
-      <w:proofErr w:type="spellStart"/>
-      <w:r>
-        <w:t>Levenshtein’s</w:t>
-      </w:r>
-      <w:proofErr w:type="spellEnd"/>
-      <w:r>
-        <w:t xml:space="preserve"> is more efficient, it lacks the reliability of the Needleman-</w:t>
-      </w:r>
-      <w:proofErr w:type="spellStart"/>
-      <w:r>
-        <w:t>Wunsch</w:t>
-      </w:r>
-      <w:proofErr w:type="spellEnd"/>
-      <w:r>
-        <w:t xml:space="preserve"> when measuring smaller data sets. In </w:t>
+        <w:t xml:space="preserve">While Levenshtein’s is more efficient, it lacks the reliability of the Needleman-Wunsch when measuring smaller data sets. In the results from testing given data set (Emily Dickenson Poems), the average run time in three controlled executions of the program returned values of .045532 (NW) and .037693 (L). This shows that the Levenshtein's measurement ran about .007839 seconds faster than the Needleman-Wunsch. However, when a much smaller data input is measured, the gap between the run times is minimized. This is the result of </w:t>
       </w:r>
       <w:r>
         <w:lastRenderedPageBreak/>
-        <w:t xml:space="preserve">the results from testing given data set (Emily Dickenson Poems), the average run time in three controlled executions of the program returned values of .045532 (NW) and .037693 (L). This shows that the </w:t>
-      </w:r>
-      <w:proofErr w:type="spellStart"/>
-      <w:r>
-        <w:t>Levenshtein's</w:t>
-      </w:r>
-      <w:proofErr w:type="spellEnd"/>
-      <w:r>
-        <w:t xml:space="preserve"> measurement ran about .007839 seconds faster than the Needleman-</w:t>
-      </w:r>
-      <w:proofErr w:type="spellStart"/>
-      <w:r>
-        <w:t>Wunsch</w:t>
-      </w:r>
-      <w:proofErr w:type="spellEnd"/>
-      <w:r>
-        <w:t xml:space="preserve">. However, when a much smaller data input is measured, the gap between the run times is minimized. This is the result of the complexity differences in the two algorithms. The data shows similar results in the distance measurements but greater efficiency of the </w:t>
-      </w:r>
-      <w:proofErr w:type="spellStart"/>
-      <w:r>
-        <w:t>Levenshtein</w:t>
-      </w:r>
-      <w:proofErr w:type="spellEnd"/>
-      <w:r>
-        <w:t xml:space="preserve"> algorithm run time. The results comparing Needleman-</w:t>
-      </w:r>
-      <w:proofErr w:type="spellStart"/>
-      <w:r>
-        <w:t>Wunsch</w:t>
-      </w:r>
-      <w:proofErr w:type="spellEnd"/>
-      <w:r>
-        <w:t xml:space="preserve"> and </w:t>
-      </w:r>
-      <w:proofErr w:type="spellStart"/>
-      <w:r>
-        <w:t>Levenshtein's</w:t>
-      </w:r>
-      <w:proofErr w:type="spellEnd"/>
-      <w:r>
-        <w:t xml:space="preserve"> algorithm is that when larger data input is needed for comparison, </w:t>
-      </w:r>
-      <w:proofErr w:type="spellStart"/>
-      <w:r>
-        <w:t>Levenshtein’s</w:t>
-      </w:r>
-      <w:proofErr w:type="spellEnd"/>
-      <w:r>
-        <w:t xml:space="preserve"> distance measurement is more efficient. But the role of the Needleman-</w:t>
-      </w:r>
-      <w:proofErr w:type="spellStart"/>
-      <w:r>
-        <w:t>Wunsch</w:t>
-      </w:r>
-      <w:proofErr w:type="spellEnd"/>
-      <w:r>
-        <w:t xml:space="preserve"> is better utilized when working with smaller inputs, as the adjustments for the scoring mechanism (match, mismatch, and gap penalty) can potentially create a more visible separation between the different inputs being compared.</w:t>
-      </w:r>
-    </w:p>
-    <w:p>
-      <w:pPr>
-        <w:jc w:val="both"/>
+        <w:t>the complexity differences in the two algorithms. The data shows similar results in the distance measurements but greater efficiency of the Levenshtein algorithm run time. The results comparing Needleman-Wunsch and Levenshtein's algorithm is that when larger data input is needed for comparison, Levenshtein’s distance measurement is more efficient. But the role of the Needleman-Wunsch is better utilized when working with smaller inputs, as the adjustments for the scoring mechanism (match, mismatch, and gap penalty) can potentially create a more visible separation between the different inputs being compared.</w:t>
+      </w:r>
+    </w:p>
+    <w:p>
+      <w:pPr>
+        <w:pStyle w:val="Heading1"/>
       </w:pPr>
       <w:r>
         <w:t>Conclusion</w:t>
@@ -5326,8 +5185,6 @@
       <w:r>
         <w:t xml:space="preserve"> sets.</w:t>
       </w:r>
-      <w:bookmarkStart w:id="1" w:name="_GoBack"/>
-      <w:bookmarkEnd w:id="1"/>
     </w:p>
     <w:p>
       <w:pPr>
@@ -5637,7 +5494,6 @@
         </w:rPr>
       </w:pPr>
       <w:r>
-        <w:lastRenderedPageBreak/>
         <w:t>S. B. Needleman</w:t>
       </w:r>
       <w:r>
@@ -5729,16 +5585,14 @@
       <w:pPr>
         <w:pStyle w:val="References"/>
         <w:rPr>
-          <w:rFonts w:ascii="TimesNewRomanPS-ItalicMT" w:hAnsi="TimesNewRomanPS-ItalicMT" w:cs="TimesNewRomanPS-ItalicMT"/>
-          <w:i/>
-          <w:iCs/>
+          <w:sz w:val="20"/>
+          <w:szCs w:val="20"/>
         </w:rPr>
       </w:pPr>
       <w:r>
         <w:rPr>
           <w:spacing w:val="1"/>
         </w:rPr>
-        <w:lastRenderedPageBreak/>
         <w:t>K. Mayfield and C. Alberts</w:t>
       </w:r>
       <w:r>
@@ -5774,51 +5628,8 @@
         <w:t xml:space="preserve"> vol. 79, no. 1, pp. 71-78. Winter 2012.</w:t>
       </w:r>
     </w:p>
-    <w:p>
-      <w:pPr>
-        <w:pStyle w:val="References"/>
-        <w:numPr>
-          <w:ilvl w:val="0"/>
-          <w:numId w:val="0"/>
-        </w:numPr>
-        <w:ind w:left="360" w:hanging="360"/>
-        <w:rPr>
-          <w:spacing w:val="1"/>
-        </w:rPr>
-      </w:pPr>
-    </w:p>
-    <w:p>
-      <w:pPr>
-        <w:pStyle w:val="References"/>
-        <w:numPr>
-          <w:ilvl w:val="0"/>
-          <w:numId w:val="0"/>
-        </w:numPr>
-        <w:ind w:left="360" w:hanging="360"/>
-        <w:rPr>
-          <w:rFonts w:ascii="TimesNewRomanPS-ItalicMT" w:hAnsi="TimesNewRomanPS-ItalicMT" w:cs="TimesNewRomanPS-ItalicMT"/>
-          <w:i/>
-          <w:iCs/>
-        </w:rPr>
-        <w:sectPr>
-          <w:headerReference w:type="default" r:id="rId21"/>
-          <w:type w:val="continuous"/>
-          <w:pgSz w:w="12240" w:h="15840" w:code="1"/>
-          <w:pgMar w:top="1008" w:right="936" w:bottom="1008" w:left="936" w:header="432" w:footer="432" w:gutter="0"/>
-          <w:cols w:num="2" w:space="288"/>
-        </w:sectPr>
-      </w:pPr>
-    </w:p>
-    <w:p>
-      <w:pPr>
-        <w:pStyle w:val="FigureCaption"/>
-        <w:rPr>
-          <w:sz w:val="20"/>
-          <w:szCs w:val="20"/>
-        </w:rPr>
-      </w:pPr>
-    </w:p>
     <w:sectPr>
+      <w:headerReference w:type="default" r:id="rId21"/>
       <w:type w:val="continuous"/>
       <w:pgSz w:w="12240" w:h="15840" w:code="1"/>
       <w:pgMar w:top="1008" w:right="936" w:bottom="1008" w:left="936" w:header="432" w:footer="432" w:gutter="0"/>
@@ -9607,12 +9418,12 @@
         </c:dLbls>
         <c:gapWidth val="219"/>
         <c:overlap val="-27"/>
-        <c:axId val="375770624"/>
-        <c:axId val="394145728"/>
+        <c:axId val="155987456"/>
+        <c:axId val="41708928"/>
         <c:extLst/>
       </c:barChart>
       <c:catAx>
-        <c:axId val="375770624"/>
+        <c:axId val="155987456"/>
         <c:scaling>
           <c:orientation val="minMax"/>
         </c:scaling>
@@ -9655,7 +9466,7 @@
             <a:endParaRPr lang="en-US"/>
           </a:p>
         </c:txPr>
-        <c:crossAx val="394145728"/>
+        <c:crossAx val="41708928"/>
         <c:crosses val="autoZero"/>
         <c:auto val="1"/>
         <c:lblAlgn val="ctr"/>
@@ -9663,7 +9474,7 @@
         <c:noMultiLvlLbl val="0"/>
       </c:catAx>
       <c:valAx>
-        <c:axId val="394145728"/>
+        <c:axId val="41708928"/>
         <c:scaling>
           <c:orientation val="minMax"/>
         </c:scaling>
@@ -9714,7 +9525,7 @@
             <a:endParaRPr lang="en-US"/>
           </a:p>
         </c:txPr>
-        <c:crossAx val="375770624"/>
+        <c:crossAx val="155987456"/>
         <c:crosses val="autoZero"/>
         <c:crossBetween val="between"/>
       </c:valAx>
@@ -10021,12 +9832,12 @@
         </c:dLbls>
         <c:gapWidth val="219"/>
         <c:overlap val="-27"/>
-        <c:axId val="409915392"/>
-        <c:axId val="395127040"/>
+        <c:axId val="89915904"/>
+        <c:axId val="62894016"/>
         <c:extLst/>
       </c:barChart>
       <c:catAx>
-        <c:axId val="409915392"/>
+        <c:axId val="89915904"/>
         <c:scaling>
           <c:orientation val="minMax"/>
         </c:scaling>
@@ -10069,7 +9880,7 @@
             <a:endParaRPr lang="en-US"/>
           </a:p>
         </c:txPr>
-        <c:crossAx val="395127040"/>
+        <c:crossAx val="62894016"/>
         <c:crosses val="autoZero"/>
         <c:auto val="1"/>
         <c:lblAlgn val="ctr"/>
@@ -10077,7 +9888,7 @@
         <c:noMultiLvlLbl val="0"/>
       </c:catAx>
       <c:valAx>
-        <c:axId val="395127040"/>
+        <c:axId val="62894016"/>
         <c:scaling>
           <c:orientation val="minMax"/>
         </c:scaling>
@@ -10128,7 +9939,7 @@
             <a:endParaRPr lang="en-US"/>
           </a:p>
         </c:txPr>
-        <c:crossAx val="409915392"/>
+        <c:crossAx val="89915904"/>
         <c:crosses val="autoZero"/>
         <c:crossBetween val="between"/>
       </c:valAx>
@@ -10322,11 +10133,11 @@
         </c:dLbls>
         <c:gapWidth val="219"/>
         <c:overlap val="-27"/>
-        <c:axId val="409916928"/>
-        <c:axId val="395131648"/>
+        <c:axId val="69936128"/>
+        <c:axId val="62892864"/>
       </c:barChart>
       <c:catAx>
-        <c:axId val="409916928"/>
+        <c:axId val="69936128"/>
         <c:scaling>
           <c:orientation val="minMax"/>
         </c:scaling>
@@ -10369,7 +10180,7 @@
             <a:endParaRPr lang="en-US"/>
           </a:p>
         </c:txPr>
-        <c:crossAx val="395131648"/>
+        <c:crossAx val="62892864"/>
         <c:crosses val="autoZero"/>
         <c:auto val="1"/>
         <c:lblAlgn val="ctr"/>
@@ -10377,7 +10188,7 @@
         <c:noMultiLvlLbl val="0"/>
       </c:catAx>
       <c:valAx>
-        <c:axId val="395131648"/>
+        <c:axId val="62892864"/>
         <c:scaling>
           <c:orientation val="minMax"/>
         </c:scaling>
@@ -10428,7 +10239,7 @@
             <a:endParaRPr lang="en-US"/>
           </a:p>
         </c:txPr>
-        <c:crossAx val="409916928"/>
+        <c:crossAx val="69936128"/>
         <c:crosses val="autoZero"/>
         <c:crossBetween val="between"/>
       </c:valAx>
@@ -10590,11 +10401,11 @@
         </c:dLbls>
         <c:gapWidth val="219"/>
         <c:overlap val="-27"/>
-        <c:axId val="395261440"/>
-        <c:axId val="394160960"/>
+        <c:axId val="158042624"/>
+        <c:axId val="41710656"/>
       </c:barChart>
       <c:catAx>
-        <c:axId val="395261440"/>
+        <c:axId val="158042624"/>
         <c:scaling>
           <c:orientation val="minMax"/>
         </c:scaling>
@@ -10637,7 +10448,7 @@
             <a:endParaRPr lang="en-US"/>
           </a:p>
         </c:txPr>
-        <c:crossAx val="394160960"/>
+        <c:crossAx val="41710656"/>
         <c:crosses val="autoZero"/>
         <c:auto val="1"/>
         <c:lblAlgn val="ctr"/>
@@ -10645,7 +10456,7 @@
         <c:noMultiLvlLbl val="0"/>
       </c:catAx>
       <c:valAx>
-        <c:axId val="394160960"/>
+        <c:axId val="41710656"/>
         <c:scaling>
           <c:orientation val="minMax"/>
         </c:scaling>
@@ -10696,7 +10507,7 @@
             <a:endParaRPr lang="en-US"/>
           </a:p>
         </c:txPr>
-        <c:crossAx val="395261440"/>
+        <c:crossAx val="158042624"/>
         <c:crosses val="autoZero"/>
         <c:crossBetween val="between"/>
       </c:valAx>
@@ -10943,11 +10754,11 @@
         </c:dLbls>
         <c:gapWidth val="100"/>
         <c:overlap val="-24"/>
-        <c:axId val="375769600"/>
-        <c:axId val="238682112"/>
+        <c:axId val="158043648"/>
+        <c:axId val="41712384"/>
       </c:barChart>
       <c:catAx>
-        <c:axId val="375769600"/>
+        <c:axId val="158043648"/>
         <c:scaling>
           <c:orientation val="minMax"/>
         </c:scaling>
@@ -10990,7 +10801,7 @@
             <a:endParaRPr lang="en-US"/>
           </a:p>
         </c:txPr>
-        <c:crossAx val="238682112"/>
+        <c:crossAx val="41712384"/>
         <c:crosses val="autoZero"/>
         <c:auto val="1"/>
         <c:lblAlgn val="ctr"/>
@@ -10998,7 +10809,7 @@
         <c:noMultiLvlLbl val="0"/>
       </c:catAx>
       <c:valAx>
-        <c:axId val="238682112"/>
+        <c:axId val="41712384"/>
         <c:scaling>
           <c:orientation val="minMax"/>
         </c:scaling>
@@ -11049,7 +10860,7 @@
             <a:endParaRPr lang="en-US"/>
           </a:p>
         </c:txPr>
-        <c:crossAx val="375769600"/>
+        <c:crossAx val="158043648"/>
         <c:crosses val="autoZero"/>
         <c:crossBetween val="between"/>
       </c:valAx>
@@ -11327,11 +11138,11 @@
         </c:dLbls>
         <c:gapWidth val="100"/>
         <c:overlap val="-24"/>
-        <c:axId val="375770112"/>
-        <c:axId val="238683840"/>
+        <c:axId val="155986944"/>
+        <c:axId val="62104128"/>
       </c:barChart>
       <c:catAx>
-        <c:axId val="375770112"/>
+        <c:axId val="155986944"/>
         <c:scaling>
           <c:orientation val="minMax"/>
         </c:scaling>
@@ -11374,7 +11185,7 @@
             <a:endParaRPr lang="en-US"/>
           </a:p>
         </c:txPr>
-        <c:crossAx val="238683840"/>
+        <c:crossAx val="62104128"/>
         <c:crosses val="autoZero"/>
         <c:auto val="1"/>
         <c:lblAlgn val="ctr"/>
@@ -11382,7 +11193,7 @@
         <c:noMultiLvlLbl val="0"/>
       </c:catAx>
       <c:valAx>
-        <c:axId val="238683840"/>
+        <c:axId val="62104128"/>
         <c:scaling>
           <c:orientation val="minMax"/>
         </c:scaling>
@@ -11433,7 +11244,7 @@
             <a:endParaRPr lang="en-US"/>
           </a:p>
         </c:txPr>
-        <c:crossAx val="375770112"/>
+        <c:crossAx val="155986944"/>
         <c:crosses val="autoZero"/>
         <c:crossBetween val="between"/>
       </c:valAx>
@@ -11758,11 +11569,11 @@
         </c:dLbls>
         <c:gapWidth val="75"/>
         <c:overlap val="-25"/>
-        <c:axId val="395261952"/>
-        <c:axId val="238686144"/>
+        <c:axId val="184070144"/>
+        <c:axId val="62106432"/>
       </c:barChart>
       <c:catAx>
-        <c:axId val="395261952"/>
+        <c:axId val="184070144"/>
         <c:scaling>
           <c:orientation val="minMax"/>
         </c:scaling>
@@ -11805,7 +11616,7 @@
             <a:endParaRPr lang="en-US"/>
           </a:p>
         </c:txPr>
-        <c:crossAx val="238686144"/>
+        <c:crossAx val="62106432"/>
         <c:crosses val="autoZero"/>
         <c:auto val="1"/>
         <c:lblAlgn val="ctr"/>
@@ -11813,7 +11624,7 @@
         <c:noMultiLvlLbl val="0"/>
       </c:catAx>
       <c:valAx>
-        <c:axId val="238686144"/>
+        <c:axId val="62106432"/>
         <c:scaling>
           <c:orientation val="minMax"/>
         </c:scaling>
@@ -11864,7 +11675,7 @@
             <a:endParaRPr lang="en-US"/>
           </a:p>
         </c:txPr>
-        <c:crossAx val="395261952"/>
+        <c:crossAx val="184070144"/>
         <c:crosses val="autoZero"/>
         <c:crossBetween val="between"/>
       </c:valAx>
@@ -12556,11 +12367,11 @@
         </c:dLbls>
         <c:gapWidth val="219"/>
         <c:overlap val="-27"/>
-        <c:axId val="408928768"/>
-        <c:axId val="238687296"/>
+        <c:axId val="192554496"/>
+        <c:axId val="62107584"/>
       </c:barChart>
       <c:catAx>
-        <c:axId val="408928768"/>
+        <c:axId val="192554496"/>
         <c:scaling>
           <c:orientation val="minMax"/>
         </c:scaling>
@@ -12603,7 +12414,7 @@
             <a:endParaRPr lang="en-US"/>
           </a:p>
         </c:txPr>
-        <c:crossAx val="238687296"/>
+        <c:crossAx val="62107584"/>
         <c:crosses val="autoZero"/>
         <c:auto val="1"/>
         <c:lblAlgn val="ctr"/>
@@ -12611,7 +12422,7 @@
         <c:noMultiLvlLbl val="0"/>
       </c:catAx>
       <c:valAx>
-        <c:axId val="238687296"/>
+        <c:axId val="62107584"/>
         <c:scaling>
           <c:orientation val="minMax"/>
         </c:scaling>
@@ -12662,7 +12473,7 @@
             <a:endParaRPr lang="en-US"/>
           </a:p>
         </c:txPr>
-        <c:crossAx val="408928768"/>
+        <c:crossAx val="192554496"/>
         <c:crosses val="autoZero"/>
         <c:crossBetween val="between"/>
       </c:valAx>
@@ -12950,12 +12761,12 @@
         </c:dLbls>
         <c:gapWidth val="219"/>
         <c:overlap val="-27"/>
-        <c:axId val="393738240"/>
-        <c:axId val="238689600"/>
+        <c:axId val="184071168"/>
+        <c:axId val="62109888"/>
         <c:extLst/>
       </c:barChart>
       <c:catAx>
-        <c:axId val="393738240"/>
+        <c:axId val="184071168"/>
         <c:scaling>
           <c:orientation val="minMax"/>
         </c:scaling>
@@ -12998,7 +12809,7 @@
             <a:endParaRPr lang="en-US"/>
           </a:p>
         </c:txPr>
-        <c:crossAx val="238689600"/>
+        <c:crossAx val="62109888"/>
         <c:crosses val="autoZero"/>
         <c:auto val="1"/>
         <c:lblAlgn val="ctr"/>
@@ -13006,7 +12817,7 @@
         <c:noMultiLvlLbl val="0"/>
       </c:catAx>
       <c:valAx>
-        <c:axId val="238689600"/>
+        <c:axId val="62109888"/>
         <c:scaling>
           <c:orientation val="minMax"/>
         </c:scaling>
@@ -13057,7 +12868,7 @@
             <a:endParaRPr lang="en-US"/>
           </a:p>
         </c:txPr>
-        <c:crossAx val="393738240"/>
+        <c:crossAx val="184071168"/>
         <c:crosses val="autoZero"/>
         <c:crossBetween val="between"/>
       </c:valAx>
@@ -13267,11 +13078,11 @@
         </c:dLbls>
         <c:gapWidth val="219"/>
         <c:overlap val="-27"/>
-        <c:axId val="395262976"/>
-        <c:axId val="395125312"/>
+        <c:axId val="184071680"/>
+        <c:axId val="62111040"/>
       </c:barChart>
       <c:catAx>
-        <c:axId val="395262976"/>
+        <c:axId val="184071680"/>
         <c:scaling>
           <c:orientation val="minMax"/>
         </c:scaling>
@@ -13314,7 +13125,7 @@
             <a:endParaRPr lang="en-US"/>
           </a:p>
         </c:txPr>
-        <c:crossAx val="395125312"/>
+        <c:crossAx val="62111040"/>
         <c:crosses val="autoZero"/>
         <c:auto val="1"/>
         <c:lblAlgn val="ctr"/>
@@ -13322,7 +13133,7 @@
         <c:noMultiLvlLbl val="0"/>
       </c:catAx>
       <c:valAx>
-        <c:axId val="395125312"/>
+        <c:axId val="62111040"/>
         <c:scaling>
           <c:orientation val="minMax"/>
         </c:scaling>
@@ -13373,7 +13184,7 @@
             <a:endParaRPr lang="en-US"/>
           </a:p>
         </c:txPr>
-        <c:crossAx val="395262976"/>
+        <c:crossAx val="184071680"/>
         <c:crosses val="autoZero"/>
         <c:crossBetween val="between"/>
       </c:valAx>
@@ -13691,11 +13502,11 @@
         </c:dLbls>
         <c:gapWidth val="219"/>
         <c:overlap val="-27"/>
-        <c:axId val="408931328"/>
-        <c:axId val="395128192"/>
+        <c:axId val="63074304"/>
+        <c:axId val="62892288"/>
       </c:barChart>
       <c:catAx>
-        <c:axId val="408931328"/>
+        <c:axId val="63074304"/>
         <c:scaling>
           <c:orientation val="minMax"/>
         </c:scaling>
@@ -13738,7 +13549,7 @@
             <a:endParaRPr lang="en-US"/>
           </a:p>
         </c:txPr>
-        <c:crossAx val="395128192"/>
+        <c:crossAx val="62892288"/>
         <c:crosses val="autoZero"/>
         <c:auto val="1"/>
         <c:lblAlgn val="ctr"/>
@@ -13746,7 +13557,7 @@
         <c:noMultiLvlLbl val="0"/>
       </c:catAx>
       <c:valAx>
-        <c:axId val="395128192"/>
+        <c:axId val="62892288"/>
         <c:scaling>
           <c:orientation val="minMax"/>
         </c:scaling>
@@ -13797,7 +13608,7 @@
             <a:endParaRPr lang="en-US"/>
           </a:p>
         </c:txPr>
-        <c:crossAx val="408931328"/>
+        <c:crossAx val="63074304"/>
         <c:crosses val="autoZero"/>
         <c:crossBetween val="between"/>
       </c:valAx>
@@ -15008,7 +14819,7 @@
 </file>
 
 <file path=customXml/itemProps1.xml><?xml version="1.0" encoding="utf-8"?>
-<ds:datastoreItem xmlns:ds="http://schemas.openxmlformats.org/officeDocument/2006/customXml" ds:itemID="{0201849E-CA63-41DA-96D6-6154AB65C155}">
+<ds:datastoreItem xmlns:ds="http://schemas.openxmlformats.org/officeDocument/2006/customXml" ds:itemID="{1DB5BF61-77A9-45EC-A36B-52DCD3A4888A}">
   <ds:schemaRefs>
     <ds:schemaRef ds:uri="http://schemas.openxmlformats.org/officeDocument/2006/bibliography"/>
   </ds:schemaRefs>

</xml_diff>